<commit_message>
Remove table address, user now has address fields
</commit_message>
<xml_diff>
--- a/database-design/description.docx
+++ b/database-design/description.docx
@@ -652,10 +652,39 @@
           <w:b/>
           <w:bCs/>
         </w:rPr>
+        <w:t>home_</w:t>
+      </w:r>
+      <w:r>
+        <w:rPr>
+          <w:b/>
+          <w:bCs/>
+        </w:rPr>
         <w:t>address</w:t>
       </w:r>
       <w:r>
-        <w:t>: quan hệ 1-n</w:t>
+        <w:t xml:space="preserve">: </w:t>
+      </w:r>
+      <w:r>
+        <w:t>địa chỉ nhà riêng</w:t>
+      </w:r>
+    </w:p>
+    <w:p>
+      <w:pPr>
+        <w:pStyle w:val="ListParagraph"/>
+        <w:ind w:left="1080"/>
+      </w:pPr>
+      <w:r>
+        <w:t xml:space="preserve">+ </w:t>
+      </w:r>
+      <w:r>
+        <w:rPr>
+          <w:b/>
+          <w:bCs/>
+        </w:rPr>
+        <w:t>work_address</w:t>
+      </w:r>
+      <w:r>
+        <w:t>: địa chỉ cơ quan</w:t>
       </w:r>
     </w:p>
     <w:p>
@@ -693,6 +722,7 @@
         <w:ind w:left="1080"/>
       </w:pPr>
       <w:r>
+        <w:lastRenderedPageBreak/>
         <w:tab/>
         <w:t>2 – customer</w:t>
       </w:r>
@@ -703,7 +733,6 @@
         <w:ind w:left="1080"/>
       </w:pPr>
       <w:r>
-        <w:lastRenderedPageBreak/>
         <w:tab/>
         <w:t>3 – seller</w:t>
       </w:r>

</xml_diff>

<commit_message>
Remove tables shop, voucher
</commit_message>
<xml_diff>
--- a/database-design/description.docx
+++ b/database-design/description.docx
@@ -260,7 +260,10 @@
         <w:t>price</w:t>
       </w:r>
       <w:r>
-        <w:t>: Giá; quan hệ 1-n (1 sách có nhiều giá bán thay đổi theo thời gian)</w:t>
+        <w:t>: Giá</w:t>
+      </w:r>
+      <w:r>
+        <w:t xml:space="preserve"> bán, có thể thay đổi theo thời gian</w:t>
       </w:r>
     </w:p>
     <w:p>
@@ -703,17 +706,36 @@
         <w:t>role</w:t>
       </w:r>
       <w:r>
+        <w:rPr>
+          <w:b/>
+          <w:bCs/>
+        </w:rPr>
+        <w:t>s</w:t>
+      </w:r>
+      <w:r>
         <w:t>: vai trò của user; quan hệ n-n</w:t>
       </w:r>
-    </w:p>
-    <w:p>
-      <w:pPr>
-        <w:pStyle w:val="ListParagraph"/>
-        <w:ind w:left="1080"/>
-      </w:pPr>
-      <w:r>
-        <w:tab/>
-        <w:t>1 – admin</w:t>
+      <w:r>
+        <w:t>, bao gồm: admin, user, guest</w:t>
+      </w:r>
+    </w:p>
+    <w:p>
+      <w:pPr>
+        <w:pStyle w:val="ListParagraph"/>
+        <w:ind w:left="1080"/>
+      </w:pPr>
+      <w:r>
+        <w:t xml:space="preserve">+ </w:t>
+      </w:r>
+      <w:r>
+        <w:rPr>
+          <w:b/>
+          <w:bCs/>
+        </w:rPr>
+        <w:t>comment</w:t>
+      </w:r>
+      <w:r>
+        <w:t>: quan hệ 1-n</w:t>
       </w:r>
     </w:p>
     <w:p>
@@ -723,55 +745,6 @@
       </w:pPr>
       <w:r>
         <w:lastRenderedPageBreak/>
-        <w:tab/>
-        <w:t>2 – customer</w:t>
-      </w:r>
-    </w:p>
-    <w:p>
-      <w:pPr>
-        <w:pStyle w:val="ListParagraph"/>
-        <w:ind w:left="1080"/>
-      </w:pPr>
-      <w:r>
-        <w:tab/>
-        <w:t>3 – seller</w:t>
-      </w:r>
-    </w:p>
-    <w:p>
-      <w:pPr>
-        <w:pStyle w:val="ListParagraph"/>
-        <w:ind w:left="1080"/>
-      </w:pPr>
-      <w:r>
-        <w:tab/>
-        <w:t>4 - guest</w:t>
-      </w:r>
-    </w:p>
-    <w:p>
-      <w:pPr>
-        <w:pStyle w:val="ListParagraph"/>
-        <w:ind w:left="1080"/>
-      </w:pPr>
-      <w:r>
-        <w:t xml:space="preserve">+ </w:t>
-      </w:r>
-      <w:r>
-        <w:rPr>
-          <w:b/>
-          <w:bCs/>
-        </w:rPr>
-        <w:t>comment</w:t>
-      </w:r>
-      <w:r>
-        <w:t>: quan hệ 1-n</w:t>
-      </w:r>
-    </w:p>
-    <w:p>
-      <w:pPr>
-        <w:pStyle w:val="ListParagraph"/>
-        <w:ind w:left="1080"/>
-      </w:pPr>
-      <w:r>
         <w:t xml:space="preserve">+ </w:t>
       </w:r>
       <w:r>
@@ -1244,31 +1217,6 @@
         <w:pStyle w:val="ListParagraph"/>
         <w:ind w:left="1080"/>
       </w:pPr>
-    </w:p>
-    <w:p>
-      <w:pPr>
-        <w:pStyle w:val="ListParagraph"/>
-        <w:ind w:left="1080"/>
-      </w:pPr>
-      <w:r>
-        <w:t xml:space="preserve">+ </w:t>
-      </w:r>
-      <w:r>
-        <w:rPr>
-          <w:b/>
-          <w:bCs/>
-        </w:rPr>
-        <w:t>voucher</w:t>
-      </w:r>
-      <w:r>
-        <w:t xml:space="preserve">: quan hệ </w:t>
-      </w:r>
-      <w:r>
-        <w:t>n</w:t>
-      </w:r>
-      <w:r>
-        <w:t>-n</w:t>
-      </w:r>
     </w:p>
     <w:p>
       <w:pPr>

</xml_diff>

<commit_message>
Add field avatar to user. Remove entity image
</commit_message>
<xml_diff>
--- a/database-design/description.docx
+++ b/database-design/description.docx
@@ -598,6 +598,22 @@
           <w:b/>
           <w:bCs/>
         </w:rPr>
+        <w:t>avatar</w:t>
+      </w:r>
+    </w:p>
+    <w:p>
+      <w:pPr>
+        <w:pStyle w:val="ListParagraph"/>
+        <w:ind w:left="1080"/>
+      </w:pPr>
+      <w:r>
+        <w:t xml:space="preserve">+ </w:t>
+      </w:r>
+      <w:r>
+        <w:rPr>
+          <w:b/>
+          <w:bCs/>
+        </w:rPr>
         <w:t>created_at</w:t>
       </w:r>
     </w:p>
@@ -725,6 +741,7 @@
         <w:ind w:left="1080"/>
       </w:pPr>
       <w:r>
+        <w:lastRenderedPageBreak/>
         <w:t xml:space="preserve">+ </w:t>
       </w:r>
       <w:r>
@@ -744,7 +761,6 @@
         <w:ind w:left="1080"/>
       </w:pPr>
       <w:r>
-        <w:lastRenderedPageBreak/>
         <w:t xml:space="preserve">+ </w:t>
       </w:r>
       <w:r>

</xml_diff>

<commit_message>
database design: remove rating
</commit_message>
<xml_diff>
--- a/database-design/description.docx
+++ b/database-design/description.docx
@@ -238,7 +238,7 @@
           <w:b/>
           <w:bCs/>
         </w:rPr>
-        <w:t>publishing_company</w:t>
+        <w:t>publisher</w:t>
       </w:r>
       <w:r>
         <w:t>: Nhà xuất bản; quan hệ n-n</w:t>
@@ -305,44 +305,6 @@
       </w:r>
       <w:r>
         <w:t>minh hoạ cho sách; quan hệ 1-n</w:t>
-      </w:r>
-    </w:p>
-    <w:p>
-      <w:pPr>
-        <w:pStyle w:val="ListParagraph"/>
-        <w:ind w:left="1080"/>
-      </w:pPr>
-      <w:r>
-        <w:t xml:space="preserve">+ </w:t>
-      </w:r>
-      <w:r>
-        <w:rPr>
-          <w:b/>
-          <w:bCs/>
-        </w:rPr>
-        <w:t>wishlist</w:t>
-      </w:r>
-      <w:r>
-        <w:t>: Danh sách những quyển sách muốn mua; quan hệ n-n</w:t>
-      </w:r>
-    </w:p>
-    <w:p>
-      <w:pPr>
-        <w:pStyle w:val="ListParagraph"/>
-        <w:ind w:left="1080"/>
-      </w:pPr>
-      <w:r>
-        <w:t xml:space="preserve">+ </w:t>
-      </w:r>
-      <w:r>
-        <w:rPr>
-          <w:b/>
-          <w:bCs/>
-        </w:rPr>
-        <w:t>rating</w:t>
-      </w:r>
-      <w:r>
-        <w:t>: Đánh giá của user dành cho sách; quan hệ 1-n</w:t>
       </w:r>
     </w:p>
     <w:p>
@@ -741,83 +703,45 @@
         <w:ind w:left="1080"/>
       </w:pPr>
       <w:r>
+        <w:t xml:space="preserve">+ </w:t>
+      </w:r>
+      <w:r>
+        <w:rPr>
+          <w:b/>
+          <w:bCs/>
+        </w:rPr>
+        <w:t>comment</w:t>
+      </w:r>
+      <w:r>
+        <w:t>: quan hệ 1-n</w:t>
+      </w:r>
+    </w:p>
+    <w:p>
+      <w:pPr>
+        <w:pStyle w:val="ListParagraph"/>
+        <w:ind w:left="1080"/>
+      </w:pPr>
+      <w:r>
+        <w:t xml:space="preserve">+ </w:t>
+      </w:r>
+      <w:r>
+        <w:rPr>
+          <w:b/>
+          <w:bCs/>
+        </w:rPr>
+        <w:t>cart</w:t>
+      </w:r>
+      <w:r>
+        <w:t>: quan hệ 1-1</w:t>
+      </w:r>
+    </w:p>
+    <w:p>
+      <w:pPr>
+        <w:pStyle w:val="ListParagraph"/>
+        <w:ind w:left="1080"/>
+      </w:pPr>
+      <w:r>
         <w:lastRenderedPageBreak/>
-        <w:t xml:space="preserve">+ </w:t>
-      </w:r>
-      <w:r>
-        <w:rPr>
-          <w:b/>
-          <w:bCs/>
-        </w:rPr>
-        <w:t>comment</w:t>
-      </w:r>
-      <w:r>
-        <w:t>: quan hệ 1-n</w:t>
-      </w:r>
-    </w:p>
-    <w:p>
-      <w:pPr>
-        <w:pStyle w:val="ListParagraph"/>
-        <w:ind w:left="1080"/>
-      </w:pPr>
-      <w:r>
-        <w:t xml:space="preserve">+ </w:t>
-      </w:r>
-      <w:r>
-        <w:rPr>
-          <w:b/>
-          <w:bCs/>
-        </w:rPr>
-        <w:t>cart</w:t>
-      </w:r>
-      <w:r>
-        <w:t>: quan hệ 1-1</w:t>
-      </w:r>
-    </w:p>
-    <w:p>
-      <w:pPr>
-        <w:pStyle w:val="ListParagraph"/>
-        <w:ind w:left="1080"/>
-      </w:pPr>
-      <w:r>
-        <w:t xml:space="preserve">+ </w:t>
-      </w:r>
-      <w:r>
-        <w:rPr>
-          <w:b/>
-          <w:bCs/>
-        </w:rPr>
-        <w:t>rating</w:t>
-      </w:r>
-      <w:r>
-        <w:t>: đánh giá sách; quan hệ 1-n</w:t>
-      </w:r>
-    </w:p>
-    <w:p>
-      <w:pPr>
-        <w:pStyle w:val="ListParagraph"/>
-        <w:ind w:left="1080"/>
-      </w:pPr>
-      <w:r>
-        <w:t xml:space="preserve">+ </w:t>
-      </w:r>
-      <w:r>
-        <w:rPr>
-          <w:b/>
-          <w:bCs/>
-        </w:rPr>
-        <w:t>shop</w:t>
-      </w:r>
-      <w:r>
-        <w:t>: user chỉ sở hữu shop nếu có role seller; quan hệ 1-1 (một user chỉ được mở một shop)</w:t>
-      </w:r>
-    </w:p>
-    <w:p>
-      <w:pPr>
-        <w:pStyle w:val="ListParagraph"/>
-        <w:ind w:left="1080"/>
-      </w:pPr>
-      <w:r>
         <w:t xml:space="preserve">+ </w:t>
       </w:r>
       <w:r>
@@ -1233,25 +1157,6 @@
         <w:pStyle w:val="ListParagraph"/>
         <w:ind w:left="1080"/>
       </w:pPr>
-    </w:p>
-    <w:p>
-      <w:pPr>
-        <w:pStyle w:val="ListParagraph"/>
-        <w:ind w:left="1080"/>
-      </w:pPr>
-      <w:r>
-        <w:t xml:space="preserve">+ </w:t>
-      </w:r>
-      <w:r>
-        <w:rPr>
-          <w:b/>
-          <w:bCs/>
-        </w:rPr>
-        <w:t>shipper</w:t>
-      </w:r>
-      <w:r>
-        <w:t>: quan hệ n-n</w:t>
-      </w:r>
     </w:p>
     <w:p>
       <w:pPr>

</xml_diff>